<commit_message>
Se modificaron los requerimientos del sistema
</commit_message>
<xml_diff>
--- a/Parte2/Requerimientos del sistema.docx
+++ b/Parte2/Requerimientos del sistema.docx
@@ -37,102 +37,125 @@
       </w:pPr>
       <w:r>
         <w:rPr/>
-        <w:t>Se necesita guardar la informacion basica del cliente como lo son el nombre completo, correo electronico, DNI o numero de pasaporte en caso de que sea un cliente extranjero,codigo postal, pais,contrasena, etc.</w:t>
-      </w:r>
-    </w:p>
-    <w:p>
-      <w:pPr>
-        <w:pStyle w:val="Normal"/>
-        <w:rPr/>
-      </w:pPr>
-      <w:r>
-        <w:rPr/>
-      </w:r>
-    </w:p>
-    <w:p>
-      <w:pPr>
-        <w:pStyle w:val="Normal"/>
-        <w:rPr/>
-      </w:pPr>
-      <w:r>
-        <w:rPr/>
-        <w:t>En la seccion de carros, podra ver que tipos de carros estan disponibles para poder rentar. Dependiento de la sucursal de recogida,marca,tipo,precios,etc.</w:t>
-      </w:r>
-    </w:p>
-    <w:p>
-      <w:pPr>
-        <w:pStyle w:val="Normal"/>
-        <w:rPr/>
-      </w:pPr>
-      <w:r>
-        <w:rPr/>
-      </w:r>
-    </w:p>
-    <w:p>
-      <w:pPr>
-        <w:pStyle w:val="Normal"/>
-        <w:rPr/>
-      </w:pPr>
-      <w:r>
-        <w:rPr/>
-        <w:t>En la seccion de reservaciones, el cliente podra consultar las reservaciones que ha hecho, las podra eliminar, actualizar y agregar.</w:t>
-      </w:r>
-    </w:p>
-    <w:p>
-      <w:pPr>
-        <w:pStyle w:val="Normal"/>
-        <w:rPr/>
-      </w:pPr>
-      <w:r>
-        <w:rPr/>
-      </w:r>
-    </w:p>
-    <w:p>
-      <w:pPr>
-        <w:pStyle w:val="Normal"/>
-        <w:rPr/>
-      </w:pPr>
-      <w:r>
-        <w:rPr/>
-        <w:t xml:space="preserve">Para poder reservar un vehiculo se necesita la direccion de recogida, direccion de entrega, fecha y hora de  recogida y fecha y hora de entrega, dependiendo de esto se consultaran los vehiculos que esten disponibles en la sucursal de recogida y que tambien esten disponibles dentro de ese intervalo de tiempo.Luego pasara a cojer  que protecciones y/o equipamientos desea tener. </w:t>
-      </w:r>
-    </w:p>
-    <w:p>
-      <w:pPr>
-        <w:pStyle w:val="Normal"/>
-        <w:rPr/>
-      </w:pPr>
-      <w:r>
-        <w:rPr/>
-      </w:r>
-    </w:p>
-    <w:p>
-      <w:pPr>
-        <w:pStyle w:val="Normal"/>
-        <w:rPr/>
-      </w:pPr>
-      <w:r>
-        <w:rPr/>
-        <w:t>Luego se generara un reporte con los detalles del vehiculo, protecciones y equipamientos. El cliente tendra la opcion de pagar el vehiculo en el instante o pagarlo despues al recoger el vehiculo. Finalmente se generara un boucher con el cual debe ir a recoger el vehiculo.</w:t>
-      </w:r>
-    </w:p>
-    <w:p>
-      <w:pPr>
-        <w:pStyle w:val="Normal"/>
-        <w:rPr/>
-      </w:pPr>
-      <w:r>
-        <w:rPr/>
-      </w:r>
-    </w:p>
-    <w:p>
-      <w:pPr>
-        <w:pStyle w:val="Normal"/>
-        <w:rPr/>
-      </w:pPr>
-      <w:r>
-        <w:rPr/>
-        <w:t>En la parte de localizaciones se mostraran las localizaciones de las diferentes sucursales usando el API Google Maps.</w:t>
+        <w:t xml:space="preserve">Se necesita guardar la informacion basica del cliente como lo son el nombre completo, correo electronico,No.Identificacion,codigo postal, pais,contrasena, etc. </w:t>
+      </w:r>
+      <w:r>
+        <w:rPr/>
+        <w:t>Un usuario solo puede pertenecer a un cliente o a un empleado. Tambien se necesita almacenar los datos del empleado como lo son el sueldo, y su posicion.Un empleado solo puede trabajar en una sucursal mientras que en una sucursal pueden trabajar varios empleados</w:t>
+      </w:r>
+    </w:p>
+    <w:p>
+      <w:pPr>
+        <w:pStyle w:val="Normal"/>
+        <w:rPr/>
+      </w:pPr>
+      <w:r>
+        <w:rPr/>
+      </w:r>
+    </w:p>
+    <w:p>
+      <w:pPr>
+        <w:pStyle w:val="Normal"/>
+        <w:rPr/>
+      </w:pPr>
+      <w:r>
+        <w:rPr/>
+        <w:t xml:space="preserve">Cada </w:t>
+      </w:r>
+      <w:r>
+        <w:rPr/>
+        <w:t>c</w:t>
+      </w:r>
+      <w:r>
+        <w:rPr/>
+        <w:t>liente puede tener varias reservaciones y cada reservacion puede tener varios complementos extras.</w:t>
+      </w:r>
+      <w:r>
+        <w:rPr/>
+        <w:t>Un vehiculo puede pertenecer a varias reservaaciones. Un vehiculo puede estar en varias sucursales almacenando la fecha en la cual llego y en la fecha en la que salio de la sucursal.</w:t>
+      </w:r>
+    </w:p>
+    <w:p>
+      <w:pPr>
+        <w:pStyle w:val="Normal"/>
+        <w:rPr/>
+      </w:pPr>
+      <w:r>
+        <w:rPr/>
+      </w:r>
+    </w:p>
+    <w:p>
+      <w:pPr>
+        <w:pStyle w:val="Normal"/>
+        <w:rPr/>
+      </w:pPr>
+      <w:r>
+        <w:rPr/>
+        <w:t xml:space="preserve">Para poder reservar un vehiculo se necesita la direccion de recogida, direccion de entrega, fecha y hora de  recogida y fecha y hora de entrega, dependiendo de esto se consultaran los vehiculos que esten disponibles en la sucursal de recogida y que tambien esten disponibles dentro de ese intervalo de tiempo.Luego pasara a cojer  que protecciones y/o equipamientos  </w:t>
+      </w:r>
+      <w:r>
+        <w:rPr/>
+        <w:t xml:space="preserve">extras que </w:t>
+      </w:r>
+      <w:r>
+        <w:rPr/>
+        <w:t xml:space="preserve">desea tener. </w:t>
+      </w:r>
+    </w:p>
+    <w:p>
+      <w:pPr>
+        <w:pStyle w:val="Normal"/>
+        <w:rPr/>
+      </w:pPr>
+      <w:r>
+        <w:rPr/>
+      </w:r>
+    </w:p>
+    <w:p>
+      <w:pPr>
+        <w:pStyle w:val="Normal"/>
+        <w:rPr/>
+      </w:pPr>
+      <w:r>
+        <w:rPr/>
+        <w:t>Luego se generara un reporte con los detalles del vehiculo, protecciones y equipamientos.</w:t>
+      </w:r>
+    </w:p>
+    <w:p>
+      <w:pPr>
+        <w:pStyle w:val="Normal"/>
+        <w:rPr/>
+      </w:pPr>
+      <w:r>
+        <w:rPr/>
+      </w:r>
+    </w:p>
+    <w:p>
+      <w:pPr>
+        <w:pStyle w:val="Normal"/>
+        <w:rPr/>
+      </w:pPr>
+      <w:r>
+        <w:rPr/>
+        <w:t>Finalmente se generara un boucher con el cual debe ir a recoger el vehiculo.</w:t>
+      </w:r>
+    </w:p>
+    <w:p>
+      <w:pPr>
+        <w:pStyle w:val="Normal"/>
+        <w:rPr/>
+      </w:pPr>
+      <w:r>
+        <w:rPr/>
+      </w:r>
+    </w:p>
+    <w:p>
+      <w:pPr>
+        <w:pStyle w:val="Normal"/>
+        <w:rPr/>
+      </w:pPr>
+      <w:r>
+        <w:rPr/>
       </w:r>
     </w:p>
     <w:p>
@@ -204,6 +227,7 @@
     <w:qFormat/>
     <w:pPr>
       <w:widowControl/>
+      <w:overflowPunct w:val="false"/>
       <w:bidi w:val="0"/>
       <w:jc w:val="left"/>
     </w:pPr>

</xml_diff>